<commit_message>
updated Tutorial.Rmd and knitting
</commit_message>
<xml_diff>
--- a/Tutorial/Tutorial.docx
+++ b/Tutorial/Tutorial.docx
@@ -7,6 +7,57 @@
         <w:pStyle w:val="Title"/>
       </w:pPr>
       <w:r>
+        <w:t xml:space="preserve">Arcara</w:t>
+      </w:r>
+      <w:r>
+        <w:t xml:space="preserve"> </w:t>
+      </w:r>
+      <w:r>
+        <w:t xml:space="preserve">2024</w:t>
+      </w:r>
+      <w:r>
+        <w:t xml:space="preserve"> </w:t>
+      </w:r>
+      <w:r>
+        <w:t xml:space="preserve">-</w:t>
+      </w:r>
+      <w:r>
+        <w:t xml:space="preserve"> </w:t>
+      </w:r>
+      <w:r>
+        <w:t xml:space="preserve">Regression</w:t>
+      </w:r>
+      <w:r>
+        <w:t xml:space="preserve"> </w:t>
+      </w:r>
+      <w:r>
+        <w:t xml:space="preserve">Method</w:t>
+      </w:r>
+      <w:r>
+        <w:t xml:space="preserve">for</w:t>
+      </w:r>
+      <w:r>
+        <w:t xml:space="preserve"> </w:t>
+      </w:r>
+      <w:r>
+        <w:t xml:space="preserve">normative</w:t>
+      </w:r>
+      <w:r>
+        <w:t xml:space="preserve"> </w:t>
+      </w:r>
+      <w:r>
+        <w:t xml:space="preserve">data</w:t>
+      </w:r>
+      <w:r>
+        <w:t xml:space="preserve"> </w:t>
+      </w:r>
+      <w:r>
+        <w:t xml:space="preserve">-</w:t>
+      </w:r>
+      <w:r>
+        <w:t xml:space="preserve"> </w:t>
+      </w:r>
+      <w:r>
         <w:t xml:space="preserve">Tutorial</w:t>
       </w:r>
     </w:p>
@@ -15,7 +66,7 @@
         <w:pStyle w:val="Date"/>
       </w:pPr>
       <w:r>
-        <w:t xml:space="preserve">2024-03-17</w:t>
+        <w:t xml:space="preserve">2025-07-16</w:t>
       </w:r>
     </w:p>
     <w:bookmarkStart w:id="20" w:name="introduction"/>
@@ -72,7 +123,10 @@
         <w:t xml:space="preserve">R functions</w:t>
       </w:r>
       <w:r>
-        <w:t xml:space="preserve">.</w:t>
+        <w:t xml:space="preserve"> </w:t>
+      </w:r>
+      <w:r>
+        <w:t xml:space="preserve">(these will be wrapped in an R package in the future).</w:t>
       </w:r>
     </w:p>
     <w:p>
@@ -614,7 +668,7 @@
         <w:rPr>
           <w:rStyle w:val="CommentTok"/>
         </w:rPr>
-        <w:t xml:space="preserve"># fix values for participants with zero Education otherwise some transformations (e.g. 1/x, log) could give inappropriate results</w:t>
+        <w:t xml:space="preserve"># fix values for participants with zero Education otherwise some transformations (e.g. 1/x, log) could give issues.</w:t>
       </w:r>
       <w:r>
         <w:br/>
@@ -915,6 +969,17 @@
           <w:rStyle w:val="NormalTok"/>
         </w:rPr>
         <w:t xml:space="preserve">))</w:t>
+      </w:r>
+    </w:p>
+    <w:p>
+      <w:pPr>
+        <w:pStyle w:val="SourceCode"/>
+      </w:pPr>
+      <w:r>
+        <w:rPr>
+          <w:rStyle w:val="VerbatimChar"/>
+        </w:rPr>
+        <w:t xml:space="preserve">## Sex converted to numeric</w:t>
       </w:r>
     </w:p>
     <w:p>
@@ -989,124 +1054,124 @@
         <w:rPr>
           <w:rStyle w:val="VerbatimChar"/>
         </w:rPr>
-        <w:t xml:space="preserve">##    ID Age Education Sex Score dep age  edu sex age_tr     edu_tr ADJ_SCORES</w:t>
-      </w:r>
-      <w:r>
-        <w:br/>
-      </w:r>
-      <w:r>
-        <w:rPr>
-          <w:rStyle w:val="VerbatimChar"/>
-        </w:rPr>
-        <w:t xml:space="preserve">## 1 482  58      27.0   M    25  25  58 27.0   M   3364 0.03703704   27.58802</w:t>
-      </w:r>
-      <w:r>
-        <w:br/>
-      </w:r>
-      <w:r>
-        <w:rPr>
-          <w:rStyle w:val="VerbatimChar"/>
-        </w:rPr>
-        <w:t xml:space="preserve">## 2 428  70      26.0   F    24  24  70 26.0   F   4900 0.03846154   27.48967</w:t>
-      </w:r>
-      <w:r>
-        <w:br/>
-      </w:r>
-      <w:r>
-        <w:rPr>
-          <w:rStyle w:val="VerbatimChar"/>
-        </w:rPr>
-        <w:t xml:space="preserve">## 3 236  59      23.0   F    26  26  59 23.0   F   3481 0.04347826   28.77122</w:t>
-      </w:r>
-      <w:r>
-        <w:br/>
-      </w:r>
-      <w:r>
-        <w:rPr>
-          <w:rStyle w:val="VerbatimChar"/>
-        </w:rPr>
-        <w:t xml:space="preserve">## 4 217  58      23.0   F    28  28  58 23.0   F   3364 0.04347826   30.70450</w:t>
-      </w:r>
-      <w:r>
-        <w:br/>
-      </w:r>
-      <w:r>
-        <w:rPr>
-          <w:rStyle w:val="VerbatimChar"/>
-        </w:rPr>
-        <w:t xml:space="preserve">## 5  34  89      22.0   M    23  23  89 22.0   M   7921 0.04545455   28.33882</w:t>
-      </w:r>
-      <w:r>
-        <w:br/>
-      </w:r>
-      <w:r>
-        <w:rPr>
-          <w:rStyle w:val="VerbatimChar"/>
-        </w:rPr>
-        <w:t xml:space="preserve">## 6 414  51      21.5   F    26  26  51 21.5   F   2601 0.04651163   28.32426</w:t>
-      </w:r>
-      <w:r>
-        <w:br/>
-      </w:r>
-      <w:r>
-        <w:rPr>
-          <w:rStyle w:val="VerbatimChar"/>
-        </w:rPr>
-        <w:t xml:space="preserve">##   RESIDUALS</w:t>
-      </w:r>
-      <w:r>
-        <w:br/>
-      </w:r>
-      <w:r>
-        <w:rPr>
-          <w:rStyle w:val="VerbatimChar"/>
-        </w:rPr>
-        <w:t xml:space="preserve">## 1 -2.466498</w:t>
-      </w:r>
-      <w:r>
-        <w:br/>
-      </w:r>
-      <w:r>
-        <w:rPr>
-          <w:rStyle w:val="VerbatimChar"/>
-        </w:rPr>
-        <w:t xml:space="preserve">## 2 -2.564851</w:t>
-      </w:r>
-      <w:r>
-        <w:br/>
-      </w:r>
-      <w:r>
-        <w:rPr>
-          <w:rStyle w:val="VerbatimChar"/>
-        </w:rPr>
-        <w:t xml:space="preserve">## 3 -1.283304</w:t>
-      </w:r>
-      <w:r>
-        <w:br/>
-      </w:r>
-      <w:r>
-        <w:rPr>
-          <w:rStyle w:val="VerbatimChar"/>
-        </w:rPr>
-        <w:t xml:space="preserve">## 4  0.649978</w:t>
-      </w:r>
-      <w:r>
-        <w:br/>
-      </w:r>
-      <w:r>
-        <w:rPr>
-          <w:rStyle w:val="VerbatimChar"/>
-        </w:rPr>
-        <w:t xml:space="preserve">## 5 -1.715703</w:t>
-      </w:r>
-      <w:r>
-        <w:br/>
-      </w:r>
-      <w:r>
-        <w:rPr>
-          <w:rStyle w:val="VerbatimChar"/>
-        </w:rPr>
-        <w:t xml:space="preserve">## 6 -1.730263</w:t>
+        <w:t xml:space="preserve">##    ID Age Education Sex Score dep age  edu sex sex.or age_tr     edu_tr</w:t>
+      </w:r>
+      <w:r>
+        <w:br/>
+      </w:r>
+      <w:r>
+        <w:rPr>
+          <w:rStyle w:val="VerbatimChar"/>
+        </w:rPr>
+        <w:t xml:space="preserve">## 1 482  58      27.0   M    25  25  58 27.0   0      M   3364 0.03703704</w:t>
+      </w:r>
+      <w:r>
+        <w:br/>
+      </w:r>
+      <w:r>
+        <w:rPr>
+          <w:rStyle w:val="VerbatimChar"/>
+        </w:rPr>
+        <w:t xml:space="preserve">## 2 428  70      26.0   F    24  24  70 26.0   1      F   4900 0.03846154</w:t>
+      </w:r>
+      <w:r>
+        <w:br/>
+      </w:r>
+      <w:r>
+        <w:rPr>
+          <w:rStyle w:val="VerbatimChar"/>
+        </w:rPr>
+        <w:t xml:space="preserve">## 3 236  59      23.0   F    26  26  59 23.0   1      F   3481 0.04347826</w:t>
+      </w:r>
+      <w:r>
+        <w:br/>
+      </w:r>
+      <w:r>
+        <w:rPr>
+          <w:rStyle w:val="VerbatimChar"/>
+        </w:rPr>
+        <w:t xml:space="preserve">## 4 217  58      23.0   F    28  28  58 23.0   1      F   3364 0.04347826</w:t>
+      </w:r>
+      <w:r>
+        <w:br/>
+      </w:r>
+      <w:r>
+        <w:rPr>
+          <w:rStyle w:val="VerbatimChar"/>
+        </w:rPr>
+        <w:t xml:space="preserve">## 5  34  89      22.0   M    23  23  89 22.0   0      M   7921 0.04545455</w:t>
+      </w:r>
+      <w:r>
+        <w:br/>
+      </w:r>
+      <w:r>
+        <w:rPr>
+          <w:rStyle w:val="VerbatimChar"/>
+        </w:rPr>
+        <w:t xml:space="preserve">## 6 414  51      21.5   F    26  26  51 21.5   1      F   2601 0.04651163</w:t>
+      </w:r>
+      <w:r>
+        <w:br/>
+      </w:r>
+      <w:r>
+        <w:rPr>
+          <w:rStyle w:val="VerbatimChar"/>
+        </w:rPr>
+        <w:t xml:space="preserve">##   ADJ_SCORES RESIDUALS</w:t>
+      </w:r>
+      <w:r>
+        <w:br/>
+      </w:r>
+      <w:r>
+        <w:rPr>
+          <w:rStyle w:val="VerbatimChar"/>
+        </w:rPr>
+        <w:t xml:space="preserve">## 1   23.41360 -2.466498</w:t>
+      </w:r>
+      <w:r>
+        <w:br/>
+      </w:r>
+      <w:r>
+        <w:rPr>
+          <w:rStyle w:val="VerbatimChar"/>
+        </w:rPr>
+        <w:t xml:space="preserve">## 2   23.31524 -2.564851</w:t>
+      </w:r>
+      <w:r>
+        <w:br/>
+      </w:r>
+      <w:r>
+        <w:rPr>
+          <w:rStyle w:val="VerbatimChar"/>
+        </w:rPr>
+        <w:t xml:space="preserve">## 3   24.59679 -1.283304</w:t>
+      </w:r>
+      <w:r>
+        <w:br/>
+      </w:r>
+      <w:r>
+        <w:rPr>
+          <w:rStyle w:val="VerbatimChar"/>
+        </w:rPr>
+        <w:t xml:space="preserve">## 4   26.53007  0.649978</w:t>
+      </w:r>
+      <w:r>
+        <w:br/>
+      </w:r>
+      <w:r>
+        <w:rPr>
+          <w:rStyle w:val="VerbatimChar"/>
+        </w:rPr>
+        <w:t xml:space="preserve">## 5   24.16439 -1.715703</w:t>
+      </w:r>
+      <w:r>
+        <w:br/>
+      </w:r>
+      <w:r>
+        <w:rPr>
+          <w:rStyle w:val="VerbatimChar"/>
+        </w:rPr>
+        <w:t xml:space="preserve">## 6   24.14983 -1.730263</w:t>
       </w:r>
     </w:p>
     <w:p>
@@ -1497,7 +1562,7 @@
       </w:r>
     </w:p>
     <w:bookmarkEnd w:id="26"/>
-    <w:bookmarkStart w:id="30" w:name="model-diagnositc"/>
+    <w:bookmarkStart w:id="33" w:name="model-diagnositc"/>
     <w:p>
       <w:pPr>
         <w:pStyle w:val="Heading1"/>
@@ -1522,7 +1587,19 @@
         <w:rPr>
           <w:rStyle w:val="FunctionTok"/>
         </w:rPr>
-        <w:t xml:space="preserve">check_model</w:t>
+        <w:t xml:space="preserve">plot</w:t>
+      </w:r>
+      <w:r>
+        <w:rPr>
+          <w:rStyle w:val="NormalTok"/>
+        </w:rPr>
+        <w:t xml:space="preserve">(</w:t>
+      </w:r>
+      <w:r>
+        <w:rPr>
+          <w:rStyle w:val="FunctionTok"/>
+        </w:rPr>
+        <w:t xml:space="preserve">check_normality</w:t>
       </w:r>
       <w:r>
         <w:rPr>
@@ -1540,7 +1617,7 @@
         <w:rPr>
           <w:rStyle w:val="NormalTok"/>
         </w:rPr>
-        <w:t xml:space="preserve">lm.model)</w:t>
+        <w:t xml:space="preserve">lm.model))</w:t>
       </w:r>
     </w:p>
     <w:p>
@@ -1596,13 +1673,101 @@
       </w:pPr>
       <w:r>
         <w:rPr>
+          <w:rStyle w:val="FunctionTok"/>
+        </w:rPr>
+        <w:t xml:space="preserve">plot</w:t>
+      </w:r>
+      <w:r>
+        <w:rPr>
+          <w:rStyle w:val="NormalTok"/>
+        </w:rPr>
+        <w:t xml:space="preserve">(</w:t>
+      </w:r>
+      <w:r>
+        <w:rPr>
+          <w:rStyle w:val="FunctionTok"/>
+        </w:rPr>
+        <w:t xml:space="preserve">check_heteroscedasticity</w:t>
+      </w:r>
+      <w:r>
+        <w:rPr>
+          <w:rStyle w:val="NormalTok"/>
+        </w:rPr>
+        <w:t xml:space="preserve">(Test.ARC.res</w:t>
+      </w:r>
+      <w:r>
+        <w:rPr>
+          <w:rStyle w:val="SpecialCharTok"/>
+        </w:rPr>
+        <w:t xml:space="preserve">$</w:t>
+      </w:r>
+      <w:r>
+        <w:rPr>
+          <w:rStyle w:val="NormalTok"/>
+        </w:rPr>
+        <w:t xml:space="preserve">lm.model))</w:t>
+      </w:r>
+    </w:p>
+    <w:p>
+      <w:pPr>
+        <w:pStyle w:val="FirstParagraph"/>
+      </w:pPr>
+      <w:r>
+        <w:drawing>
+          <wp:inline>
+            <wp:extent cx="5334000" cy="4267200"/>
+            <wp:effectExtent b="0" l="0" r="0" t="0"/>
+            <wp:docPr descr="" title="" id="31" name="Picture"/>
+            <a:graphic>
+              <a:graphicData uri="http://schemas.openxmlformats.org/drawingml/2006/picture">
+                <pic:pic>
+                  <pic:nvPicPr>
+                    <pic:cNvPr descr="Tutorial_files/figure-docx/diagnostic-2.png" id="32" name="Picture"/>
+                    <pic:cNvPicPr>
+                      <a:picLocks noChangeArrowheads="1" noChangeAspect="1"/>
+                    </pic:cNvPicPr>
+                  </pic:nvPicPr>
+                  <pic:blipFill>
+                    <a:blip r:embed="rId30"/>
+                    <a:stretch>
+                      <a:fillRect/>
+                    </a:stretch>
+                  </pic:blipFill>
+                  <pic:spPr bwMode="auto">
+                    <a:xfrm>
+                      <a:off x="0" y="0"/>
+                      <a:ext cx="5334000" cy="4267200"/>
+                    </a:xfrm>
+                    <a:prstGeom prst="rect">
+                      <a:avLst/>
+                    </a:prstGeom>
+                    <a:noFill/>
+                    <a:ln w="9525">
+                      <a:noFill/>
+                      <a:headEnd/>
+                      <a:tailEnd/>
+                    </a:ln>
+                  </pic:spPr>
+                </pic:pic>
+              </a:graphicData>
+            </a:graphic>
+          </wp:inline>
+        </w:drawing>
+      </w:r>
+    </w:p>
+    <w:p>
+      <w:pPr>
+        <w:pStyle w:val="SourceCode"/>
+      </w:pPr>
+      <w:r>
+        <w:rPr>
           <w:rStyle w:val="CommentTok"/>
         </w:rPr>
         <w:t xml:space="preserve"># some disomogeneity in variance, but overall a good fit</w:t>
       </w:r>
     </w:p>
-    <w:bookmarkEnd w:id="30"/>
-    <w:bookmarkStart w:id="31" w:name="calculate-equivalent-scores"/>
+    <w:bookmarkEnd w:id="33"/>
+    <w:bookmarkStart w:id="34" w:name="calculate-equivalent-scores"/>
     <w:p>
       <w:pPr>
         <w:pStyle w:val="Heading1"/>
@@ -1725,16 +1890,16 @@
         <w:rPr>
           <w:rStyle w:val="VerbatimChar"/>
         </w:rPr>
-        <w:t xml:space="preserve">## ES0(oTL)      ES1      ES2      ES3 </w:t>
-      </w:r>
-      <w:r>
-        <w:br/>
-      </w:r>
-      <w:r>
-        <w:rPr>
-          <w:rStyle w:val="VerbatimChar"/>
-        </w:rPr>
-        <w:t xml:space="preserve">##       15       49      119      219 </w:t>
+        <w:t xml:space="preserve">## ES0(oTL)-ES1      ES1-ES2      ES2-ES3      ES3-ES4 </w:t>
+      </w:r>
+      <w:r>
+        <w:br/>
+      </w:r>
+      <w:r>
+        <w:rPr>
+          <w:rStyle w:val="VerbatimChar"/>
+        </w:rPr>
+        <w:t xml:space="preserve">##           15           49          119          219 </w:t>
       </w:r>
       <w:r>
         <w:br/>
@@ -1761,20 +1926,20 @@
         <w:rPr>
           <w:rStyle w:val="VerbatimChar"/>
         </w:rPr>
-        <w:t xml:space="preserve">## ES0(oTL)      ES1      ES2      ES3 </w:t>
-      </w:r>
-      <w:r>
-        <w:br/>
-      </w:r>
-      <w:r>
-        <w:rPr>
-          <w:rStyle w:val="VerbatimChar"/>
-        </w:rPr>
-        <w:t xml:space="preserve">## 25.26611 27.05381 28.68470 30.22182</w:t>
-      </w:r>
-    </w:p>
-    <w:bookmarkEnd w:id="31"/>
-    <w:bookmarkStart w:id="32" w:name="citing-the-method"/>
+        <w:t xml:space="preserve">## ES0(oTL)-ES1      ES1-ES2      ES2-ES3      ES3-ES4 </w:t>
+      </w:r>
+      <w:r>
+        <w:br/>
+      </w:r>
+      <w:r>
+        <w:rPr>
+          <w:rStyle w:val="VerbatimChar"/>
+        </w:rPr>
+        <w:t xml:space="preserve">##     21.09169     22.87938     24.51027     26.04739</w:t>
+      </w:r>
+    </w:p>
+    <w:bookmarkEnd w:id="34"/>
+    <w:bookmarkStart w:id="35" w:name="citing-the-method"/>
     <w:p>
       <w:pPr>
         <w:pStyle w:val="Heading1"/>
@@ -1819,7 +1984,7 @@
         <w:t xml:space="preserve">Aiello, E. N., &amp; Depaoli, E. G. (2022). Norms and standardizations in neuropsychology via equivalent scores: software solutions and practical guides. Neurological Sciences, 43(2), 961-966.</w:t>
       </w:r>
     </w:p>
-    <w:bookmarkEnd w:id="32"/>
+    <w:bookmarkEnd w:id="35"/>
     <w:sectPr/>
   </w:body>
 </w:document>

</xml_diff>

<commit_message>
modified capitani method and also in shinyapp
</commit_message>
<xml_diff>
--- a/Tutorial/Tutorial.docx
+++ b/Tutorial/Tutorial.docx
@@ -1126,52 +1126,52 @@
         <w:rPr>
           <w:rStyle w:val="VerbatimChar"/>
         </w:rPr>
-        <w:t xml:space="preserve">## 1   23.41360 -2.466498</w:t>
-      </w:r>
-      <w:r>
-        <w:br/>
-      </w:r>
-      <w:r>
-        <w:rPr>
-          <w:rStyle w:val="VerbatimChar"/>
-        </w:rPr>
-        <w:t xml:space="preserve">## 2   23.31524 -2.564851</w:t>
-      </w:r>
-      <w:r>
-        <w:br/>
-      </w:r>
-      <w:r>
-        <w:rPr>
-          <w:rStyle w:val="VerbatimChar"/>
-        </w:rPr>
-        <w:t xml:space="preserve">## 3   24.59679 -1.283304</w:t>
-      </w:r>
-      <w:r>
-        <w:br/>
-      </w:r>
-      <w:r>
-        <w:rPr>
-          <w:rStyle w:val="VerbatimChar"/>
-        </w:rPr>
-        <w:t xml:space="preserve">## 4   26.53007  0.649978</w:t>
-      </w:r>
-      <w:r>
-        <w:br/>
-      </w:r>
-      <w:r>
-        <w:rPr>
-          <w:rStyle w:val="VerbatimChar"/>
-        </w:rPr>
-        <w:t xml:space="preserve">## 5   24.16439 -1.715703</w:t>
-      </w:r>
-      <w:r>
-        <w:br/>
-      </w:r>
-      <w:r>
-        <w:rPr>
-          <w:rStyle w:val="VerbatimChar"/>
-        </w:rPr>
-        <w:t xml:space="preserve">## 6   24.14983 -1.730263</w:t>
+        <w:t xml:space="preserve">## 1   23.00168 -2.466498</w:t>
+      </w:r>
+      <w:r>
+        <w:br/>
+      </w:r>
+      <w:r>
+        <w:rPr>
+          <w:rStyle w:val="VerbatimChar"/>
+        </w:rPr>
+        <w:t xml:space="preserve">## 2   22.90333 -2.564851</w:t>
+      </w:r>
+      <w:r>
+        <w:br/>
+      </w:r>
+      <w:r>
+        <w:rPr>
+          <w:rStyle w:val="VerbatimChar"/>
+        </w:rPr>
+        <w:t xml:space="preserve">## 3   24.18488 -1.283304</w:t>
+      </w:r>
+      <w:r>
+        <w:br/>
+      </w:r>
+      <w:r>
+        <w:rPr>
+          <w:rStyle w:val="VerbatimChar"/>
+        </w:rPr>
+        <w:t xml:space="preserve">## 4   26.11816  0.649978</w:t>
+      </w:r>
+      <w:r>
+        <w:br/>
+      </w:r>
+      <w:r>
+        <w:rPr>
+          <w:rStyle w:val="VerbatimChar"/>
+        </w:rPr>
+        <w:t xml:space="preserve">## 5   23.75248 -1.715703</w:t>
+      </w:r>
+      <w:r>
+        <w:br/>
+      </w:r>
+      <w:r>
+        <w:rPr>
+          <w:rStyle w:val="VerbatimChar"/>
+        </w:rPr>
+        <w:t xml:space="preserve">## 6   23.73792 -1.730263</w:t>
       </w:r>
     </w:p>
     <w:p>
@@ -1935,7 +1935,7 @@
         <w:rPr>
           <w:rStyle w:val="VerbatimChar"/>
         </w:rPr>
-        <w:t xml:space="preserve">##     21.09169     22.87938     24.51027     26.04739</w:t>
+        <w:t xml:space="preserve">##     20.67977     22.46747     24.09836     25.63548</w:t>
       </w:r>
     </w:p>
     <w:bookmarkEnd w:id="34"/>

</xml_diff>